<commit_message>
Adding arcma test scripts.
</commit_message>
<xml_diff>
--- a/workspace/Testes Necessários/Testes para cada Base.docx
+++ b/workspace/Testes Necessários/Testes para cada Base.docx
@@ -51,107 +51,907 @@
         <w:ind w:left="851" w:hanging="350"/>
       </w:pPr>
       <w:r>
-        <w:t>Revisar a literatura referente ao reconhecimento de atividades diárias, des</w:t>
+        <w:t>Revisar a literatura referente ao reconhecimento de atividades diárias, destacando os resultados, tecnologias, dispositivos e infraestrutura utilizada;</w:t>
+      </w:r>
+    </w:p>
+    <w:p>
+      <w:pPr>
+        <w:pStyle w:val="PargrafodaLista"/>
+        <w:numPr>
+          <w:ilvl w:val="0"/>
+          <w:numId w:val="4"/>
+        </w:numPr>
+        <w:ind w:left="851" w:hanging="350"/>
+        <w:rPr>
+          <w:color w:val="FF0000"/>
+        </w:rPr>
+      </w:pPr>
+      <w:r>
+        <w:rPr>
+          <w:color w:val="FF0000"/>
+        </w:rPr>
+        <w:t>Analisar, selecionar e testar os diversos métodos encontrados;</w:t>
+      </w:r>
+    </w:p>
+    <w:p>
+      <w:pPr>
+        <w:pStyle w:val="PargrafodaLista"/>
+        <w:numPr>
+          <w:ilvl w:val="0"/>
+          <w:numId w:val="4"/>
+        </w:numPr>
+        <w:ind w:left="851" w:hanging="350"/>
+      </w:pPr>
+      <w:r>
+        <w:t>Construir arcabouço computacional que permita alcançar o objetivo geral deste trabalho;</w:t>
+      </w:r>
+    </w:p>
+    <w:p>
+      <w:pPr>
+        <w:pStyle w:val="PargrafodaLista"/>
+        <w:numPr>
+          <w:ilvl w:val="0"/>
+          <w:numId w:val="4"/>
+        </w:numPr>
+        <w:ind w:left="851" w:hanging="350"/>
+      </w:pPr>
+      <w:r>
+        <w:t>Avaliar os resultados alcançados, realizando testes e comparação frente aos trabalhos utilizados como referência;</w:t>
+      </w:r>
+    </w:p>
+    <w:p>
+      <w:pPr>
+        <w:pStyle w:val="PargrafodaLista"/>
+        <w:numPr>
+          <w:ilvl w:val="0"/>
+          <w:numId w:val="4"/>
+        </w:numPr>
+        <w:ind w:left="851" w:hanging="350"/>
+      </w:pPr>
+      <w:r>
+        <w:t>Delinear conclusões buscando</w:t>
+      </w:r>
+      <w:r>
+        <w:t xml:space="preserve"> entender os resultados obtidos, </w:t>
+      </w:r>
+      <w:r>
+        <w:t>e neste sentido, contribuir com a área de pesquisa.</w:t>
+      </w:r>
+    </w:p>
+    <w:p>
+      <w:pPr>
+        <w:rPr>
+          <w:b/>
+        </w:rPr>
+      </w:pPr>
+      <w:r>
+        <w:rPr>
+          <w:b/>
+        </w:rPr>
+        <w:t>---------------------------------------------------------------------------------------------------------------------</w:t>
+      </w:r>
+    </w:p>
+    <w:p>
+      <w:pPr>
+        <w:rPr>
+          <w:b/>
+        </w:rPr>
+      </w:pPr>
+      <w:r>
+        <w:rPr>
+          <w:b/>
+        </w:rPr>
+        <w:t>HMP</w:t>
+      </w:r>
+    </w:p>
+    <w:p>
+      <w:r>
+        <w:t>1. Qual o melhor método (hmp_select_best_algoritm.py)?</w:t>
+      </w:r>
+    </w:p>
+    <w:p>
+      <w:pPr>
+        <w:pStyle w:val="PargrafodaLista"/>
+        <w:numPr>
+          <w:ilvl w:val="0"/>
+          <w:numId w:val="1"/>
+        </w:numPr>
+      </w:pPr>
+      <w:r>
+        <w:t>Janela de 50;</w:t>
+      </w:r>
+    </w:p>
+    <w:p>
+      <w:pPr>
+        <w:pStyle w:val="PargrafodaLista"/>
+        <w:numPr>
+          <w:ilvl w:val="0"/>
+          <w:numId w:val="1"/>
+        </w:numPr>
+      </w:pPr>
+      <w:proofErr w:type="spellStart"/>
+      <w:r>
+        <w:t>Features</w:t>
+      </w:r>
+      <w:proofErr w:type="spellEnd"/>
+      <w:r>
+        <w:t xml:space="preserve"> inicial;</w:t>
+      </w:r>
+    </w:p>
+    <w:p>
+      <w:pPr>
+        <w:pStyle w:val="PargrafodaLista"/>
+        <w:numPr>
+          <w:ilvl w:val="0"/>
+          <w:numId w:val="1"/>
+        </w:numPr>
+      </w:pPr>
+      <w:proofErr w:type="spellStart"/>
+      <w:r>
+        <w:t>Parametro</w:t>
+      </w:r>
+      <w:proofErr w:type="spellEnd"/>
+      <w:r>
+        <w:t xml:space="preserve"> padrão do método.</w:t>
+      </w:r>
+    </w:p>
+    <w:p>
+      <w:r>
+        <w:rPr>
+          <w:b/>
+        </w:rPr>
+        <w:t>R:</w:t>
+      </w:r>
+      <w:r>
+        <w:t xml:space="preserve"> {</w:t>
+      </w:r>
+      <w:r>
+        <w:rPr>
+          <w:highlight w:val="yellow"/>
+        </w:rPr>
+        <w:t>'</w:t>
+      </w:r>
+      <w:proofErr w:type="spellStart"/>
+      <w:r>
+        <w:rPr>
+          <w:highlight w:val="yellow"/>
+        </w:rPr>
+        <w:t>Extratrees</w:t>
+      </w:r>
+      <w:proofErr w:type="spellEnd"/>
+      <w:r>
+        <w:rPr>
+          <w:highlight w:val="yellow"/>
+        </w:rPr>
+        <w:t>': 0.7400697799248523</w:t>
+      </w:r>
+      <w:r>
+        <w:t>, '</w:t>
+      </w:r>
+      <w:proofErr w:type="spellStart"/>
+      <w:r>
+        <w:t>Knn</w:t>
+      </w:r>
+      <w:proofErr w:type="spellEnd"/>
+      <w:r>
+        <w:t>': 0.6516912787293222, '</w:t>
+      </w:r>
+      <w:proofErr w:type="spellStart"/>
+      <w:r>
+        <w:t>Naive</w:t>
+      </w:r>
+      <w:proofErr w:type="spellEnd"/>
+      <w:r>
+        <w:t xml:space="preserve"> </w:t>
+      </w:r>
+      <w:proofErr w:type="spellStart"/>
+      <w:r>
+        <w:t>Bayes</w:t>
+      </w:r>
+      <w:proofErr w:type="spellEnd"/>
+      <w:r>
+        <w:t>': 0.5100194273654418, '</w:t>
+      </w:r>
+      <w:proofErr w:type="spellStart"/>
+      <w:r>
+        <w:t>RandomForest</w:t>
+      </w:r>
+      <w:proofErr w:type="spellEnd"/>
+      <w:r>
+        <w:t>': 0.6714348090404854, '</w:t>
+      </w:r>
+      <w:proofErr w:type="spellStart"/>
+      <w:r>
+        <w:t>Decision</w:t>
+      </w:r>
+      <w:proofErr w:type="spellEnd"/>
+      <w:r>
+        <w:t xml:space="preserve"> </w:t>
+      </w:r>
+      <w:proofErr w:type="spellStart"/>
+      <w:r>
+        <w:t>Tree</w:t>
+      </w:r>
+      <w:proofErr w:type="spellEnd"/>
+      <w:r>
+        <w:t>': 0.6120776504985442, 'SVM': 0.4360217259145399, 'MPL': 0.6522638827892451}</w:t>
+      </w:r>
+    </w:p>
+    <w:p>
+      <w:r>
+        <w:t>-----------------------------------------------------------------------------</w:t>
+      </w:r>
+    </w:p>
+    <w:p>
+      <w:r>
+        <w:t>2. Qual a melhor janela de leitura</w:t>
+      </w:r>
+      <w:r>
+        <w:t xml:space="preserve"> (hmp_select_best_algoritm.py – </w:t>
+      </w:r>
+      <w:proofErr w:type="spellStart"/>
+      <w:r>
+        <w:t>line</w:t>
+      </w:r>
+      <w:proofErr w:type="spellEnd"/>
+      <w:r>
+        <w:t xml:space="preserve"> 38 </w:t>
+      </w:r>
+      <w:proofErr w:type="spellStart"/>
+      <w:r>
+        <w:t>and</w:t>
+      </w:r>
+      <w:proofErr w:type="spellEnd"/>
+      <w:r>
+        <w:t xml:space="preserve"> 39)</w:t>
+      </w:r>
+      <w:r>
+        <w:t>?</w:t>
+      </w:r>
+    </w:p>
+    <w:p>
+      <w:pPr>
+        <w:pStyle w:val="PargrafodaLista"/>
+        <w:numPr>
+          <w:ilvl w:val="0"/>
+          <w:numId w:val="1"/>
+        </w:numPr>
+      </w:pPr>
+      <w:r>
+        <w:t>De 2 a 100 com passo de 2.</w:t>
+      </w:r>
+    </w:p>
+    <w:p>
+      <w:r>
+        <w:rPr>
+          <w:highlight w:val="yellow"/>
+        </w:rPr>
+        <w:t>R: ---</w:t>
+      </w:r>
+      <w:r>
+        <w:rPr>
+          <w:highlight w:val="yellow"/>
+        </w:rPr>
+        <w:t xml:space="preserve"> </w:t>
+      </w:r>
+      <w:proofErr w:type="spellStart"/>
+      <w:r>
+        <w:rPr>
+          <w:highlight w:val="yellow"/>
+        </w:rPr>
+        <w:t>window</w:t>
+      </w:r>
+      <w:proofErr w:type="spellEnd"/>
+      <w:r>
+        <w:rPr>
+          <w:highlight w:val="yellow"/>
+        </w:rPr>
+        <w:t xml:space="preserve"> = 36 (todos os resultados em </w:t>
+      </w:r>
+      <w:proofErr w:type="spellStart"/>
+      <w:r>
+        <w:rPr>
+          <w:highlight w:val="yellow"/>
+        </w:rPr>
+        <w:t>accuracy_by_window.pkl</w:t>
+      </w:r>
+      <w:proofErr w:type="spellEnd"/>
+      <w:r>
+        <w:rPr>
+          <w:highlight w:val="yellow"/>
+        </w:rPr>
+        <w:t>)</w:t>
+      </w:r>
+    </w:p>
+    <w:p>
+      <w:r>
+        <w:t>-----------------------------------------------------------------------------</w:t>
+      </w:r>
+    </w:p>
+    <w:p>
+      <w:r>
+        <w:t xml:space="preserve">3. Qual o melhor conjunto de </w:t>
+      </w:r>
+      <w:proofErr w:type="spellStart"/>
+      <w:r>
+        <w:t>features</w:t>
+      </w:r>
+      <w:proofErr w:type="spellEnd"/>
+      <w:r>
+        <w:t>?</w:t>
+      </w:r>
+    </w:p>
+    <w:p>
+      <w:pPr>
+        <w:pStyle w:val="PargrafodaLista"/>
+        <w:numPr>
+          <w:ilvl w:val="0"/>
+          <w:numId w:val="1"/>
+        </w:numPr>
+      </w:pPr>
+      <w:proofErr w:type="spellStart"/>
+      <w:r>
+        <w:t>Features</w:t>
+      </w:r>
+      <w:proofErr w:type="spellEnd"/>
+      <w:r>
+        <w:t xml:space="preserve"> estabelecidas ou utilizando o </w:t>
+      </w:r>
+      <w:proofErr w:type="spellStart"/>
+      <w:r>
+        <w:t>tsfresh</w:t>
+      </w:r>
+      <w:proofErr w:type="spellEnd"/>
+    </w:p>
+    <w:p>
+      <w:r>
+        <w:rPr>
+          <w:b/>
+        </w:rPr>
+        <w:t>R:</w:t>
+      </w:r>
+      <w:r>
+        <w:t xml:space="preserve"> </w:t>
+      </w:r>
+    </w:p>
+    <w:p>
+      <w:pPr>
+        <w:pStyle w:val="PargrafodaLista"/>
+        <w:numPr>
+          <w:ilvl w:val="0"/>
+          <w:numId w:val="1"/>
+        </w:numPr>
+      </w:pPr>
+      <w:r>
+        <w:t xml:space="preserve">2019/10/7 - 18:4:34 -&gt; </w:t>
+      </w:r>
+      <w:proofErr w:type="spellStart"/>
+      <w:r>
+        <w:t>Accuracy</w:t>
+      </w:r>
+      <w:proofErr w:type="spellEnd"/>
+      <w:r>
+        <w:t xml:space="preserve"> </w:t>
+      </w:r>
+      <w:proofErr w:type="spellStart"/>
+      <w:r>
+        <w:t>to</w:t>
+      </w:r>
+      <w:proofErr w:type="spellEnd"/>
+      <w:r>
+        <w:t xml:space="preserve"> </w:t>
+      </w:r>
+      <w:proofErr w:type="spellStart"/>
+      <w:r>
+        <w:t>all</w:t>
+      </w:r>
+      <w:proofErr w:type="spellEnd"/>
+      <w:r>
+        <w:t xml:space="preserve"> </w:t>
+      </w:r>
+      <w:proofErr w:type="spellStart"/>
+      <w:r>
+        <w:t>ts_features</w:t>
+      </w:r>
+      <w:proofErr w:type="spellEnd"/>
+      <w:r>
+        <w:t xml:space="preserve"> </w:t>
+      </w:r>
+      <w:r>
+        <w:rPr>
+          <w:b/>
+        </w:rPr>
+        <w:t xml:space="preserve">(873): 0.7461139896373057 - Time: 0.010630542379586808 </w:t>
+      </w:r>
+      <w:proofErr w:type="spellStart"/>
+      <w:r>
+        <w:rPr>
+          <w:b/>
+        </w:rPr>
+        <w:t>seconds</w:t>
+      </w:r>
+      <w:proofErr w:type="spellEnd"/>
+      <w:r>
+        <w:t>.</w:t>
+      </w:r>
+    </w:p>
+    <w:p>
+      <w:pPr>
+        <w:pStyle w:val="PargrafodaLista"/>
+        <w:numPr>
+          <w:ilvl w:val="0"/>
+          <w:numId w:val="1"/>
+        </w:numPr>
+      </w:pPr>
+      <w:r>
+        <w:t xml:space="preserve">2019/10/8 - 11:0:46 -&gt; </w:t>
+      </w:r>
+      <w:proofErr w:type="spellStart"/>
+      <w:r>
+        <w:t>Accuracy</w:t>
+      </w:r>
+      <w:proofErr w:type="spellEnd"/>
+      <w:r>
+        <w:t xml:space="preserve"> </w:t>
+      </w:r>
+      <w:proofErr w:type="spellStart"/>
+      <w:r>
+        <w:t>to</w:t>
+      </w:r>
+      <w:proofErr w:type="spellEnd"/>
+      <w:r>
+        <w:t xml:space="preserve"> </w:t>
+      </w:r>
+      <w:proofErr w:type="spellStart"/>
+      <w:r>
+        <w:t>all</w:t>
+      </w:r>
+      <w:proofErr w:type="spellEnd"/>
+      <w:r>
+        <w:t xml:space="preserve"> 10% </w:t>
+      </w:r>
+      <w:proofErr w:type="spellStart"/>
+      <w:r>
+        <w:t>ts_features</w:t>
+      </w:r>
+      <w:proofErr w:type="spellEnd"/>
+      <w:r>
+        <w:t xml:space="preserve"> </w:t>
+      </w:r>
+      <w:r>
+        <w:rPr>
+          <w:b/>
+        </w:rPr>
+        <w:t xml:space="preserve">(86): 0.7264248704663212 - Time: 0.02518382195981673 </w:t>
+      </w:r>
+      <w:proofErr w:type="spellStart"/>
+      <w:r>
+        <w:rPr>
+          <w:b/>
+        </w:rPr>
+        <w:t>seconds</w:t>
+      </w:r>
+      <w:proofErr w:type="spellEnd"/>
+      <w:r>
+        <w:t>.</w:t>
+      </w:r>
+    </w:p>
+    <w:p>
+      <w:pPr>
+        <w:pStyle w:val="PargrafodaLista"/>
+        <w:numPr>
+          <w:ilvl w:val="0"/>
+          <w:numId w:val="1"/>
+        </w:numPr>
+      </w:pPr>
+      <w:r>
+        <w:t xml:space="preserve">2019/10/8 - 11:29:15 -&gt; </w:t>
+      </w:r>
+      <w:proofErr w:type="spellStart"/>
+      <w:r>
+        <w:t>Accuracy</w:t>
+      </w:r>
+      <w:proofErr w:type="spellEnd"/>
+      <w:r>
+        <w:t xml:space="preserve"> </w:t>
+      </w:r>
+      <w:proofErr w:type="spellStart"/>
+      <w:r>
+        <w:t>to</w:t>
+      </w:r>
+      <w:proofErr w:type="spellEnd"/>
+      <w:r>
+        <w:t xml:space="preserve"> </w:t>
+      </w:r>
+      <w:proofErr w:type="spellStart"/>
+      <w:r>
+        <w:t>initial_features</w:t>
+      </w:r>
+      <w:proofErr w:type="spellEnd"/>
+      <w:r>
+        <w:t xml:space="preserve"> </w:t>
+      </w:r>
+      <w:r>
+        <w:rPr>
+          <w:b/>
+        </w:rPr>
+        <w:t>(21): 0.7191709844559585 - Time: 0.03442245690933781</w:t>
+      </w:r>
+      <w:r>
+        <w:t xml:space="preserve"> </w:t>
+      </w:r>
+      <w:proofErr w:type="spellStart"/>
+      <w:r>
+        <w:t>seconds</w:t>
+      </w:r>
+      <w:proofErr w:type="spellEnd"/>
+      <w:r>
+        <w:t>.</w:t>
+      </w:r>
+    </w:p>
+    <w:p>
+      <w:pPr>
+        <w:pStyle w:val="PargrafodaLista"/>
+        <w:numPr>
+          <w:ilvl w:val="0"/>
+          <w:numId w:val="1"/>
+        </w:numPr>
+      </w:pPr>
+      <w:r>
+        <w:lastRenderedPageBreak/>
+        <w:t xml:space="preserve">2019/10/8 - 11:41:32 -&gt; </w:t>
+      </w:r>
+      <w:proofErr w:type="spellStart"/>
+      <w:r>
+        <w:t>Accuracy</w:t>
+      </w:r>
+      <w:proofErr w:type="spellEnd"/>
+      <w:r>
+        <w:t xml:space="preserve"> </w:t>
+      </w:r>
+      <w:proofErr w:type="spellStart"/>
+      <w:r>
+        <w:t>to</w:t>
+      </w:r>
+      <w:proofErr w:type="spellEnd"/>
+      <w:r>
+        <w:t xml:space="preserve"> </w:t>
+      </w:r>
+      <w:proofErr w:type="spellStart"/>
+      <w:r>
+        <w:t>ts_features</w:t>
+      </w:r>
+      <w:proofErr w:type="spellEnd"/>
+      <w:r>
+        <w:t xml:space="preserve"> + </w:t>
+      </w:r>
+      <w:proofErr w:type="spellStart"/>
+      <w:r>
+        <w:t>initial_features</w:t>
+      </w:r>
+      <w:proofErr w:type="spellEnd"/>
+      <w:r>
+        <w:t xml:space="preserve"> </w:t>
+      </w:r>
+      <w:r>
+        <w:rPr>
+          <w:b/>
+        </w:rPr>
+        <w:t xml:space="preserve">(894): 0.7502590673575129 - Time: 0.02147941268169818 </w:t>
+      </w:r>
+      <w:proofErr w:type="spellStart"/>
+      <w:r>
+        <w:rPr>
+          <w:b/>
+        </w:rPr>
+        <w:t>seconds</w:t>
+      </w:r>
+      <w:proofErr w:type="spellEnd"/>
+      <w:r>
+        <w:t>.</w:t>
+      </w:r>
+    </w:p>
+    <w:p>
+      <w:r>
+        <w:t xml:space="preserve">4. Qual o melhor </w:t>
+      </w:r>
+      <w:proofErr w:type="spellStart"/>
+      <w:r>
+        <w:t>threshold</w:t>
+      </w:r>
+      <w:proofErr w:type="spellEnd"/>
+      <w:r>
+        <w:t xml:space="preserve"> para a acurácia, máximo de perda de </w:t>
+      </w:r>
+      <w:r>
+        <w:t>50</w:t>
+      </w:r>
+      <w:r>
+        <w:t>%</w:t>
+      </w:r>
+    </w:p>
+    <w:p>
+      <w:pPr>
+        <w:pStyle w:val="PargrafodaLista"/>
+        <w:numPr>
+          <w:ilvl w:val="0"/>
+          <w:numId w:val="1"/>
+        </w:numPr>
+      </w:pPr>
+      <w:r>
+        <w:t>Começando com 0.05, com passo de 0.05</w:t>
+      </w:r>
+    </w:p>
+    <w:p>
+      <w:pPr>
+        <w:rPr>
+          <w:b/>
+        </w:rPr>
+      </w:pPr>
+      <w:r>
+        <w:rPr>
+          <w:b/>
+        </w:rPr>
+        <w:t>R:  0.6 -&gt; com acurácia de 96,8% e descarte de 50%</w:t>
+      </w:r>
+    </w:p>
+    <w:p>
+      <w:r>
+        <w:t>5. Acurácia alcançada na classificação?</w:t>
+      </w:r>
+    </w:p>
+    <w:p>
+      <w:pPr>
+        <w:pStyle w:val="PargrafodaLista"/>
+        <w:numPr>
+          <w:ilvl w:val="0"/>
+          <w:numId w:val="1"/>
+        </w:numPr>
+      </w:pPr>
+      <w:r>
+        <w:t>Acurácia para cada ind</w:t>
+      </w:r>
+      <w:r>
+        <w:t>ivíduo</w:t>
+      </w:r>
+    </w:p>
+    <w:p>
+      <w:pPr>
+        <w:pStyle w:val="PargrafodaLista"/>
+        <w:numPr>
+          <w:ilvl w:val="1"/>
+          <w:numId w:val="1"/>
+        </w:numPr>
+      </w:pPr>
+      <w:proofErr w:type="gramStart"/>
+      <w:r>
+        <w:t>f</w:t>
+      </w:r>
+      <w:proofErr w:type="gramEnd"/>
+      <w:r>
+        <w:t xml:space="preserve">1: </w:t>
+      </w:r>
+      <w:proofErr w:type="spellStart"/>
+      <w:r>
+        <w:t>Accuracy</w:t>
+      </w:r>
+      <w:proofErr w:type="spellEnd"/>
+      <w:r>
+        <w:t>: 0.</w:t>
+      </w:r>
+      <w:r>
+        <w:t>928</w:t>
+      </w:r>
+      <w:r>
+        <w:t xml:space="preserve">, </w:t>
+      </w:r>
+      <w:proofErr w:type="spellStart"/>
+      <w:r>
+        <w:t>Discarted</w:t>
+      </w:r>
+      <w:proofErr w:type="spellEnd"/>
+      <w:r>
+        <w:t>: 0.</w:t>
+      </w:r>
+      <w:r>
+        <w:t>460</w:t>
+      </w:r>
+      <w:r>
+        <w:t>;</w:t>
+      </w:r>
+    </w:p>
+    <w:p>
+      <w:pPr>
+        <w:pStyle w:val="PargrafodaLista"/>
+        <w:numPr>
+          <w:ilvl w:val="1"/>
+          <w:numId w:val="1"/>
+        </w:numPr>
+        <w:rPr>
+          <w:color w:val="000000" w:themeColor="text1"/>
+        </w:rPr>
+      </w:pPr>
+      <w:proofErr w:type="gramStart"/>
+      <w:r>
+        <w:rPr>
+          <w:color w:val="000000" w:themeColor="text1"/>
+        </w:rPr>
+        <w:t>m</w:t>
+      </w:r>
+      <w:proofErr w:type="gramEnd"/>
+      <w:r>
+        <w:rPr>
+          <w:color w:val="000000" w:themeColor="text1"/>
+        </w:rPr>
+        <w:t xml:space="preserve">1: </w:t>
+      </w:r>
+      <w:proofErr w:type="spellStart"/>
+      <w:r>
+        <w:rPr>
+          <w:color w:val="000000" w:themeColor="text1"/>
+        </w:rPr>
+        <w:t>Accuracy</w:t>
+      </w:r>
+      <w:proofErr w:type="spellEnd"/>
+      <w:r>
+        <w:rPr>
+          <w:color w:val="000000" w:themeColor="text1"/>
+        </w:rPr>
+        <w:t xml:space="preserve">: </w:t>
+      </w:r>
+      <w:r>
+        <w:rPr>
+          <w:color w:val="000000" w:themeColor="text1"/>
+        </w:rPr>
+        <w:t>0</w:t>
       </w:r>
       <w:bookmarkStart w:id="0" w:name="_GoBack"/>
       <w:bookmarkEnd w:id="0"/>
       <w:r>
-        <w:t>tacando os resultados, tecnologias, dispositivos e infraestrutura utilizada;</w:t>
-      </w:r>
-    </w:p>
-    <w:p>
-      <w:pPr>
-        <w:pStyle w:val="PargrafodaLista"/>
-        <w:numPr>
-          <w:ilvl w:val="0"/>
-          <w:numId w:val="4"/>
-        </w:numPr>
-        <w:ind w:left="851" w:hanging="350"/>
-        <w:rPr>
-          <w:color w:val="FF0000"/>
-        </w:rPr>
-      </w:pPr>
-      <w:r>
-        <w:rPr>
-          <w:color w:val="FF0000"/>
-        </w:rPr>
-        <w:t>Analisar, selecionar e testar os diversos métodos encontrados;</w:t>
-      </w:r>
-    </w:p>
-    <w:p>
-      <w:pPr>
-        <w:pStyle w:val="PargrafodaLista"/>
-        <w:numPr>
-          <w:ilvl w:val="0"/>
-          <w:numId w:val="4"/>
-        </w:numPr>
-        <w:ind w:left="851" w:hanging="350"/>
-      </w:pPr>
-      <w:r>
-        <w:t>Construir arcabouço computacional que permita alcançar o objetivo geral deste trabalho;</w:t>
-      </w:r>
-    </w:p>
-    <w:p>
-      <w:pPr>
-        <w:pStyle w:val="PargrafodaLista"/>
-        <w:numPr>
-          <w:ilvl w:val="0"/>
-          <w:numId w:val="4"/>
-        </w:numPr>
-        <w:ind w:left="851" w:hanging="350"/>
-      </w:pPr>
-      <w:r>
-        <w:t>Avaliar os resultados alcançados, realizando testes e comparação frente aos trabalhos utilizados como referência;</w:t>
-      </w:r>
-    </w:p>
-    <w:p>
-      <w:pPr>
-        <w:pStyle w:val="PargrafodaLista"/>
-        <w:numPr>
-          <w:ilvl w:val="0"/>
-          <w:numId w:val="4"/>
-        </w:numPr>
-        <w:ind w:left="851" w:hanging="350"/>
-      </w:pPr>
-      <w:r>
-        <w:t>Delinear conclusões buscando</w:t>
-      </w:r>
-      <w:r>
-        <w:t xml:space="preserve"> entender os resultados obtidos, </w:t>
-      </w:r>
-      <w:r>
-        <w:t>e neste sentido, contribuir com a área de pesquisa.</w:t>
-      </w:r>
-    </w:p>
-    <w:p>
-      <w:pPr>
-        <w:rPr>
-          <w:b/>
-        </w:rPr>
-      </w:pPr>
-      <w:r>
-        <w:rPr>
-          <w:b/>
-        </w:rPr>
-        <w:t>---------------------------------------------------------------------------------------------------------------------</w:t>
-      </w:r>
-    </w:p>
-    <w:p>
-      <w:pPr>
-        <w:rPr>
-          <w:b/>
-        </w:rPr>
-      </w:pPr>
-      <w:r>
-        <w:rPr>
-          <w:b/>
-        </w:rPr>
-        <w:t>HMP</w:t>
-      </w:r>
-    </w:p>
-    <w:p>
-      <w:r>
-        <w:t>1. Qual o melhor método (hmp_select_best_algoritm.py)?</w:t>
+        <w:rPr>
+          <w:color w:val="000000" w:themeColor="text1"/>
+        </w:rPr>
+        <w:t>.</w:t>
+      </w:r>
+      <w:r>
+        <w:rPr>
+          <w:color w:val="000000" w:themeColor="text1"/>
+        </w:rPr>
+        <w:t>925</w:t>
+      </w:r>
+      <w:r>
+        <w:rPr>
+          <w:color w:val="000000" w:themeColor="text1"/>
+        </w:rPr>
+        <w:t xml:space="preserve">, </w:t>
+      </w:r>
+      <w:proofErr w:type="spellStart"/>
+      <w:r>
+        <w:rPr>
+          <w:color w:val="000000" w:themeColor="text1"/>
+        </w:rPr>
+        <w:t>Discarted</w:t>
+      </w:r>
+      <w:proofErr w:type="spellEnd"/>
+      <w:r>
+        <w:rPr>
+          <w:color w:val="000000" w:themeColor="text1"/>
+        </w:rPr>
+        <w:t>:</w:t>
+      </w:r>
+      <w:r>
+        <w:rPr>
+          <w:color w:val="000000" w:themeColor="text1"/>
+        </w:rPr>
+        <w:t xml:space="preserve"> 0.</w:t>
+      </w:r>
+      <w:r>
+        <w:rPr>
+          <w:color w:val="000000" w:themeColor="text1"/>
+        </w:rPr>
+        <w:t>444</w:t>
+      </w:r>
+      <w:r>
+        <w:rPr>
+          <w:color w:val="000000" w:themeColor="text1"/>
+        </w:rPr>
+        <w:t>;</w:t>
+      </w:r>
+    </w:p>
+    <w:p>
+      <w:pPr>
+        <w:pStyle w:val="PargrafodaLista"/>
+        <w:numPr>
+          <w:ilvl w:val="1"/>
+          <w:numId w:val="1"/>
+        </w:numPr>
+        <w:rPr>
+          <w:color w:val="000000" w:themeColor="text1"/>
+        </w:rPr>
+      </w:pPr>
+      <w:proofErr w:type="gramStart"/>
+      <w:r>
+        <w:rPr>
+          <w:color w:val="000000" w:themeColor="text1"/>
+        </w:rPr>
+        <w:t>m</w:t>
+      </w:r>
+      <w:proofErr w:type="gramEnd"/>
+      <w:r>
+        <w:rPr>
+          <w:color w:val="000000" w:themeColor="text1"/>
+        </w:rPr>
+        <w:t xml:space="preserve">2: </w:t>
+      </w:r>
+      <w:r>
+        <w:rPr>
+          <w:color w:val="000000" w:themeColor="text1"/>
+        </w:rPr>
+        <w:t xml:space="preserve"> </w:t>
+      </w:r>
+      <w:proofErr w:type="spellStart"/>
+      <w:r>
+        <w:rPr>
+          <w:color w:val="000000" w:themeColor="text1"/>
+        </w:rPr>
+        <w:t>Accuracy</w:t>
+      </w:r>
+      <w:proofErr w:type="spellEnd"/>
+      <w:r>
+        <w:rPr>
+          <w:color w:val="000000" w:themeColor="text1"/>
+        </w:rPr>
+        <w:t xml:space="preserve">: </w:t>
+      </w:r>
+      <w:r>
+        <w:rPr>
+          <w:color w:val="000000" w:themeColor="text1"/>
+        </w:rPr>
+        <w:t>0.</w:t>
+      </w:r>
+      <w:r>
+        <w:rPr>
+          <w:color w:val="000000" w:themeColor="text1"/>
+        </w:rPr>
+        <w:t>917</w:t>
+      </w:r>
+      <w:r>
+        <w:rPr>
+          <w:color w:val="000000" w:themeColor="text1"/>
+        </w:rPr>
+        <w:t xml:space="preserve">, </w:t>
+      </w:r>
+      <w:proofErr w:type="spellStart"/>
+      <w:r>
+        <w:rPr>
+          <w:color w:val="000000" w:themeColor="text1"/>
+        </w:rPr>
+        <w:t>Discarted</w:t>
+      </w:r>
+      <w:proofErr w:type="spellEnd"/>
+      <w:r>
+        <w:rPr>
+          <w:color w:val="000000" w:themeColor="text1"/>
+        </w:rPr>
+        <w:t xml:space="preserve">: </w:t>
+      </w:r>
+      <w:r>
+        <w:rPr>
+          <w:color w:val="000000" w:themeColor="text1"/>
+        </w:rPr>
+        <w:t>0.</w:t>
+      </w:r>
+      <w:r>
+        <w:rPr>
+          <w:color w:val="000000" w:themeColor="text1"/>
+        </w:rPr>
+        <w:t>462</w:t>
+      </w:r>
+      <w:r>
+        <w:rPr>
+          <w:color w:val="000000" w:themeColor="text1"/>
+        </w:rPr>
+        <w:t>;</w:t>
       </w:r>
     </w:p>
     <w:p>
@@ -161,609 +961,22 @@
           <w:ilvl w:val="0"/>
           <w:numId w:val="1"/>
         </w:numPr>
-      </w:pPr>
-      <w:r>
-        <w:t>Janela de 50;</w:t>
-      </w:r>
-    </w:p>
-    <w:p>
-      <w:pPr>
-        <w:pStyle w:val="PargrafodaLista"/>
-        <w:numPr>
-          <w:ilvl w:val="0"/>
-          <w:numId w:val="1"/>
-        </w:numPr>
-      </w:pPr>
-      <w:proofErr w:type="spellStart"/>
-      <w:r>
-        <w:t>Features</w:t>
-      </w:r>
-      <w:proofErr w:type="spellEnd"/>
-      <w:r>
-        <w:t xml:space="preserve"> inicial;</w:t>
-      </w:r>
-    </w:p>
-    <w:p>
-      <w:pPr>
-        <w:pStyle w:val="PargrafodaLista"/>
-        <w:numPr>
-          <w:ilvl w:val="0"/>
-          <w:numId w:val="1"/>
-        </w:numPr>
-      </w:pPr>
-      <w:proofErr w:type="spellStart"/>
-      <w:r>
-        <w:t>Parametro</w:t>
-      </w:r>
-      <w:proofErr w:type="spellEnd"/>
-      <w:r>
-        <w:t xml:space="preserve"> padrão do método.</w:t>
-      </w:r>
-    </w:p>
-    <w:p>
-      <w:r>
-        <w:rPr>
-          <w:b/>
-        </w:rPr>
-        <w:t>R:</w:t>
-      </w:r>
-      <w:r>
-        <w:t xml:space="preserve"> {</w:t>
-      </w:r>
-      <w:r>
-        <w:rPr>
-          <w:highlight w:val="yellow"/>
-        </w:rPr>
-        <w:t>'</w:t>
-      </w:r>
-      <w:proofErr w:type="spellStart"/>
-      <w:r>
-        <w:rPr>
-          <w:highlight w:val="yellow"/>
-        </w:rPr>
-        <w:t>Extratrees</w:t>
-      </w:r>
-      <w:proofErr w:type="spellEnd"/>
-      <w:r>
-        <w:rPr>
-          <w:highlight w:val="yellow"/>
-        </w:rPr>
-        <w:t>': 0.7400697799248523</w:t>
-      </w:r>
-      <w:r>
-        <w:t>, '</w:t>
-      </w:r>
-      <w:proofErr w:type="spellStart"/>
-      <w:r>
-        <w:t>Knn</w:t>
-      </w:r>
-      <w:proofErr w:type="spellEnd"/>
-      <w:r>
-        <w:t>': 0.6516912787293222, '</w:t>
-      </w:r>
-      <w:proofErr w:type="spellStart"/>
-      <w:r>
-        <w:t>Naive</w:t>
-      </w:r>
-      <w:proofErr w:type="spellEnd"/>
-      <w:r>
-        <w:t xml:space="preserve"> </w:t>
-      </w:r>
-      <w:proofErr w:type="spellStart"/>
-      <w:r>
-        <w:t>Bayes</w:t>
-      </w:r>
-      <w:proofErr w:type="spellEnd"/>
-      <w:r>
-        <w:t>': 0.5100194273654418, '</w:t>
-      </w:r>
-      <w:proofErr w:type="spellStart"/>
-      <w:r>
-        <w:t>RandomForest</w:t>
-      </w:r>
-      <w:proofErr w:type="spellEnd"/>
-      <w:r>
-        <w:t>': 0.6714348090404854, '</w:t>
-      </w:r>
-      <w:proofErr w:type="spellStart"/>
-      <w:r>
-        <w:t>Decision</w:t>
-      </w:r>
-      <w:proofErr w:type="spellEnd"/>
-      <w:r>
-        <w:t xml:space="preserve"> </w:t>
-      </w:r>
-      <w:proofErr w:type="spellStart"/>
-      <w:r>
-        <w:t>Tree</w:t>
-      </w:r>
-      <w:proofErr w:type="spellEnd"/>
-      <w:r>
-        <w:t>': 0.6120776504985442, 'SVM': 0.4360217259145399, 'MPL': 0.6522638827892451}</w:t>
-      </w:r>
-    </w:p>
-    <w:p>
-      <w:r>
-        <w:t>-----------------------------------------------------------------------------</w:t>
-      </w:r>
-    </w:p>
-    <w:p>
-      <w:r>
-        <w:t>2. Qual a melhor janela de leitura</w:t>
-      </w:r>
-      <w:r>
-        <w:t xml:space="preserve"> (hmp_select_best_algoritm.py – </w:t>
-      </w:r>
-      <w:proofErr w:type="spellStart"/>
-      <w:r>
-        <w:t>line</w:t>
-      </w:r>
-      <w:proofErr w:type="spellEnd"/>
-      <w:r>
-        <w:t xml:space="preserve"> 38 </w:t>
-      </w:r>
-      <w:proofErr w:type="spellStart"/>
-      <w:r>
-        <w:t>and</w:t>
-      </w:r>
-      <w:proofErr w:type="spellEnd"/>
-      <w:r>
-        <w:t xml:space="preserve"> 39)</w:t>
-      </w:r>
-      <w:r>
-        <w:t>?</w:t>
-      </w:r>
-    </w:p>
-    <w:p>
-      <w:pPr>
-        <w:pStyle w:val="PargrafodaLista"/>
-        <w:numPr>
-          <w:ilvl w:val="0"/>
-          <w:numId w:val="1"/>
-        </w:numPr>
-      </w:pPr>
-      <w:r>
-        <w:t>De 2 a 100 com passo de 2.</w:t>
-      </w:r>
-    </w:p>
-    <w:p>
-      <w:r>
-        <w:rPr>
-          <w:highlight w:val="yellow"/>
-        </w:rPr>
-        <w:t>R: ---</w:t>
-      </w:r>
-      <w:r>
-        <w:rPr>
-          <w:highlight w:val="yellow"/>
-        </w:rPr>
-        <w:t xml:space="preserve"> </w:t>
-      </w:r>
-      <w:proofErr w:type="spellStart"/>
-      <w:r>
-        <w:rPr>
-          <w:highlight w:val="yellow"/>
-        </w:rPr>
-        <w:t>window</w:t>
-      </w:r>
-      <w:proofErr w:type="spellEnd"/>
-      <w:r>
-        <w:rPr>
-          <w:highlight w:val="yellow"/>
-        </w:rPr>
-        <w:t xml:space="preserve"> = 36 (todos os resultados em </w:t>
-      </w:r>
-      <w:proofErr w:type="spellStart"/>
-      <w:r>
-        <w:rPr>
-          <w:highlight w:val="yellow"/>
-        </w:rPr>
-        <w:t>accuracy_by_window.pkl</w:t>
-      </w:r>
-      <w:proofErr w:type="spellEnd"/>
-      <w:r>
-        <w:rPr>
-          <w:highlight w:val="yellow"/>
-        </w:rPr>
-        <w:t>)</w:t>
-      </w:r>
-    </w:p>
-    <w:p>
-      <w:r>
-        <w:t>-----------------------------------------------------------------------------</w:t>
-      </w:r>
-    </w:p>
-    <w:p>
-      <w:r>
-        <w:t xml:space="preserve">3. Qual o melhor conjunto de </w:t>
-      </w:r>
-      <w:proofErr w:type="spellStart"/>
-      <w:r>
-        <w:t>features</w:t>
-      </w:r>
-      <w:proofErr w:type="spellEnd"/>
-      <w:r>
-        <w:t>?</w:t>
-      </w:r>
-    </w:p>
-    <w:p>
-      <w:pPr>
-        <w:pStyle w:val="PargrafodaLista"/>
-        <w:numPr>
-          <w:ilvl w:val="0"/>
-          <w:numId w:val="1"/>
-        </w:numPr>
-      </w:pPr>
-      <w:proofErr w:type="spellStart"/>
-      <w:r>
-        <w:t>Features</w:t>
-      </w:r>
-      <w:proofErr w:type="spellEnd"/>
-      <w:r>
-        <w:t xml:space="preserve"> estabelecidas ou utilizando o </w:t>
-      </w:r>
-      <w:proofErr w:type="spellStart"/>
-      <w:r>
-        <w:t>tsfresh</w:t>
-      </w:r>
-      <w:proofErr w:type="spellEnd"/>
-    </w:p>
-    <w:p>
-      <w:r>
-        <w:rPr>
-          <w:b/>
-        </w:rPr>
-        <w:t>R:</w:t>
-      </w:r>
-      <w:r>
-        <w:t xml:space="preserve"> </w:t>
-      </w:r>
-    </w:p>
-    <w:p>
-      <w:pPr>
-        <w:pStyle w:val="PargrafodaLista"/>
-        <w:numPr>
-          <w:ilvl w:val="0"/>
-          <w:numId w:val="1"/>
-        </w:numPr>
-      </w:pPr>
-      <w:r>
-        <w:t xml:space="preserve">2019/10/7 - 18:4:34 -&gt; </w:t>
-      </w:r>
-      <w:proofErr w:type="spellStart"/>
-      <w:r>
-        <w:t>Accuracy</w:t>
-      </w:r>
-      <w:proofErr w:type="spellEnd"/>
-      <w:r>
-        <w:t xml:space="preserve"> </w:t>
-      </w:r>
-      <w:proofErr w:type="spellStart"/>
-      <w:r>
-        <w:t>to</w:t>
-      </w:r>
-      <w:proofErr w:type="spellEnd"/>
-      <w:r>
-        <w:t xml:space="preserve"> </w:t>
-      </w:r>
-      <w:proofErr w:type="spellStart"/>
-      <w:r>
-        <w:t>all</w:t>
-      </w:r>
-      <w:proofErr w:type="spellEnd"/>
-      <w:r>
-        <w:t xml:space="preserve"> </w:t>
-      </w:r>
-      <w:proofErr w:type="spellStart"/>
-      <w:r>
-        <w:t>ts_features</w:t>
-      </w:r>
-      <w:proofErr w:type="spellEnd"/>
-      <w:r>
-        <w:t xml:space="preserve"> </w:t>
-      </w:r>
-      <w:r>
-        <w:rPr>
-          <w:b/>
-        </w:rPr>
-        <w:t xml:space="preserve">(873): 0.7461139896373057 - Time: 0.010630542379586808 </w:t>
-      </w:r>
-      <w:proofErr w:type="spellStart"/>
-      <w:r>
-        <w:rPr>
-          <w:b/>
-        </w:rPr>
-        <w:t>seconds</w:t>
-      </w:r>
-      <w:proofErr w:type="spellEnd"/>
-      <w:r>
-        <w:t>.</w:t>
-      </w:r>
-    </w:p>
-    <w:p>
-      <w:pPr>
-        <w:pStyle w:val="PargrafodaLista"/>
-        <w:numPr>
-          <w:ilvl w:val="0"/>
-          <w:numId w:val="1"/>
-        </w:numPr>
-      </w:pPr>
-      <w:r>
-        <w:t xml:space="preserve">2019/10/8 - 11:0:46 -&gt; </w:t>
-      </w:r>
-      <w:proofErr w:type="spellStart"/>
-      <w:r>
-        <w:t>Accuracy</w:t>
-      </w:r>
-      <w:proofErr w:type="spellEnd"/>
-      <w:r>
-        <w:t xml:space="preserve"> </w:t>
-      </w:r>
-      <w:proofErr w:type="spellStart"/>
-      <w:r>
-        <w:t>to</w:t>
-      </w:r>
-      <w:proofErr w:type="spellEnd"/>
-      <w:r>
-        <w:t xml:space="preserve"> </w:t>
-      </w:r>
-      <w:proofErr w:type="spellStart"/>
-      <w:r>
-        <w:t>all</w:t>
-      </w:r>
-      <w:proofErr w:type="spellEnd"/>
-      <w:r>
-        <w:t xml:space="preserve"> 10% </w:t>
-      </w:r>
-      <w:proofErr w:type="spellStart"/>
-      <w:r>
-        <w:t>ts_features</w:t>
-      </w:r>
-      <w:proofErr w:type="spellEnd"/>
-      <w:r>
-        <w:t xml:space="preserve"> </w:t>
-      </w:r>
-      <w:r>
-        <w:rPr>
-          <w:b/>
-        </w:rPr>
-        <w:t xml:space="preserve">(86): 0.7264248704663212 - Time: 0.02518382195981673 </w:t>
-      </w:r>
-      <w:proofErr w:type="spellStart"/>
-      <w:r>
-        <w:rPr>
-          <w:b/>
-        </w:rPr>
-        <w:t>seconds</w:t>
-      </w:r>
-      <w:proofErr w:type="spellEnd"/>
-      <w:r>
-        <w:t>.</w:t>
-      </w:r>
-    </w:p>
-    <w:p>
-      <w:pPr>
-        <w:pStyle w:val="PargrafodaLista"/>
-        <w:numPr>
-          <w:ilvl w:val="0"/>
-          <w:numId w:val="1"/>
-        </w:numPr>
-      </w:pPr>
-      <w:r>
-        <w:t xml:space="preserve">2019/10/8 - 11:29:15 -&gt; </w:t>
-      </w:r>
-      <w:proofErr w:type="spellStart"/>
-      <w:r>
-        <w:t>Accuracy</w:t>
-      </w:r>
-      <w:proofErr w:type="spellEnd"/>
-      <w:r>
-        <w:t xml:space="preserve"> </w:t>
-      </w:r>
-      <w:proofErr w:type="spellStart"/>
-      <w:r>
-        <w:t>to</w:t>
-      </w:r>
-      <w:proofErr w:type="spellEnd"/>
-      <w:r>
-        <w:t xml:space="preserve"> </w:t>
-      </w:r>
-      <w:proofErr w:type="spellStart"/>
-      <w:r>
-        <w:t>initial_features</w:t>
-      </w:r>
-      <w:proofErr w:type="spellEnd"/>
-      <w:r>
-        <w:t xml:space="preserve"> </w:t>
-      </w:r>
-      <w:r>
-        <w:rPr>
-          <w:b/>
-        </w:rPr>
-        <w:t>(21): 0.7191709844559585 - Time: 0.03442245690933781</w:t>
-      </w:r>
-      <w:r>
-        <w:t xml:space="preserve"> </w:t>
-      </w:r>
-      <w:proofErr w:type="spellStart"/>
-      <w:r>
-        <w:t>seconds</w:t>
-      </w:r>
-      <w:proofErr w:type="spellEnd"/>
-      <w:r>
-        <w:t>.</w:t>
-      </w:r>
-    </w:p>
-    <w:p>
-      <w:pPr>
-        <w:pStyle w:val="PargrafodaLista"/>
-        <w:numPr>
-          <w:ilvl w:val="0"/>
-          <w:numId w:val="1"/>
-        </w:numPr>
-      </w:pPr>
-      <w:r>
-        <w:lastRenderedPageBreak/>
-        <w:t xml:space="preserve">2019/10/8 - 11:41:32 -&gt; </w:t>
-      </w:r>
-      <w:proofErr w:type="spellStart"/>
-      <w:r>
-        <w:t>Accuracy</w:t>
-      </w:r>
-      <w:proofErr w:type="spellEnd"/>
-      <w:r>
-        <w:t xml:space="preserve"> </w:t>
-      </w:r>
-      <w:proofErr w:type="spellStart"/>
-      <w:r>
-        <w:t>to</w:t>
-      </w:r>
-      <w:proofErr w:type="spellEnd"/>
-      <w:r>
-        <w:t xml:space="preserve"> </w:t>
-      </w:r>
-      <w:proofErr w:type="spellStart"/>
-      <w:r>
-        <w:t>ts_features</w:t>
-      </w:r>
-      <w:proofErr w:type="spellEnd"/>
-      <w:r>
-        <w:t xml:space="preserve"> + </w:t>
-      </w:r>
-      <w:proofErr w:type="spellStart"/>
-      <w:r>
-        <w:t>initial_features</w:t>
-      </w:r>
-      <w:proofErr w:type="spellEnd"/>
-      <w:r>
-        <w:t xml:space="preserve"> </w:t>
-      </w:r>
-      <w:r>
-        <w:rPr>
-          <w:b/>
-        </w:rPr>
-        <w:t xml:space="preserve">(894): 0.7502590673575129 - Time: 0.02147941268169818 </w:t>
-      </w:r>
-      <w:proofErr w:type="spellStart"/>
-      <w:r>
-        <w:rPr>
-          <w:b/>
-        </w:rPr>
-        <w:t>seconds</w:t>
-      </w:r>
-      <w:proofErr w:type="spellEnd"/>
-      <w:r>
-        <w:t>.</w:t>
-      </w:r>
-    </w:p>
-    <w:p>
-      <w:r>
-        <w:t xml:space="preserve">4. Qual o melhor </w:t>
-      </w:r>
-      <w:proofErr w:type="spellStart"/>
-      <w:r>
-        <w:t>threshold</w:t>
-      </w:r>
-      <w:proofErr w:type="spellEnd"/>
-      <w:r>
-        <w:t xml:space="preserve"> para a acurácia, máximo de perda de </w:t>
-      </w:r>
-      <w:r>
-        <w:t>50</w:t>
-      </w:r>
-      <w:r>
-        <w:t>%</w:t>
-      </w:r>
-    </w:p>
-    <w:p>
-      <w:pPr>
-        <w:pStyle w:val="PargrafodaLista"/>
-        <w:numPr>
-          <w:ilvl w:val="0"/>
-          <w:numId w:val="1"/>
-        </w:numPr>
-      </w:pPr>
-      <w:r>
-        <w:t>Começando com 0.05, com passo de 0.05</w:t>
-      </w:r>
-    </w:p>
-    <w:p>
-      <w:pPr>
-        <w:rPr>
-          <w:b/>
-        </w:rPr>
-      </w:pPr>
-      <w:r>
-        <w:rPr>
-          <w:b/>
-        </w:rPr>
-        <w:t>R:  0.6 -&gt; com acurácia de 96,8% e descarte de 50%</w:t>
-      </w:r>
-    </w:p>
-    <w:p>
-      <w:r>
-        <w:t>5. Acurácia alcançada na classificação?</w:t>
-      </w:r>
-    </w:p>
-    <w:p>
-      <w:pPr>
-        <w:pStyle w:val="PargrafodaLista"/>
-        <w:numPr>
-          <w:ilvl w:val="0"/>
-          <w:numId w:val="1"/>
-        </w:numPr>
-      </w:pPr>
-      <w:r>
-        <w:t>Acurácia para cada ind</w:t>
-      </w:r>
-      <w:r>
-        <w:t>ivíduo</w:t>
-      </w:r>
-    </w:p>
-    <w:p>
-      <w:pPr>
-        <w:pStyle w:val="PargrafodaLista"/>
-        <w:numPr>
-          <w:ilvl w:val="1"/>
-          <w:numId w:val="1"/>
-        </w:numPr>
-      </w:pPr>
-      <w:proofErr w:type="gramStart"/>
-      <w:r>
-        <w:t>f</w:t>
-      </w:r>
-      <w:proofErr w:type="gramEnd"/>
-      <w:r>
-        <w:t xml:space="preserve">1: </w:t>
-      </w:r>
-      <w:proofErr w:type="spellStart"/>
-      <w:r>
-        <w:t>Accuracy</w:t>
-      </w:r>
-      <w:proofErr w:type="spellEnd"/>
-      <w:r>
-        <w:t xml:space="preserve">: 0.97257, </w:t>
-      </w:r>
-      <w:proofErr w:type="spellStart"/>
-      <w:r>
-        <w:t>Discarted</w:t>
-      </w:r>
-      <w:proofErr w:type="spellEnd"/>
-      <w:r>
-        <w:t>: 0.5088</w:t>
-      </w:r>
-    </w:p>
-    <w:p>
-      <w:pPr>
-        <w:pStyle w:val="PargrafodaLista"/>
-        <w:numPr>
-          <w:ilvl w:val="0"/>
-          <w:numId w:val="1"/>
-        </w:numPr>
-      </w:pPr>
-      <w:r>
+        <w:rPr>
+          <w:b/>
+        </w:rPr>
+      </w:pPr>
+      <w:r>
+        <w:rPr>
+          <w:b/>
+        </w:rPr>
         <w:t>Acurácia média</w:t>
       </w:r>
+      <w:r>
+        <w:rPr>
+          <w:b/>
+        </w:rPr>
+        <w:t>: 0.938</w:t>
+      </w:r>
     </w:p>
     <w:p>
       <w:r>
@@ -771,6 +984,9 @@
       </w:r>
       <w:proofErr w:type="spellStart"/>
       <w:r>
+        <w:rPr>
+          <w:b/>
+        </w:rPr>
         <w:t>outliers</w:t>
       </w:r>
       <w:proofErr w:type="spellEnd"/>
@@ -787,15 +1003,130 @@
         </w:numPr>
       </w:pPr>
       <w:r>
-        <w:t xml:space="preserve">Acurácia para cada atividade </w:t>
-      </w:r>
-      <w:proofErr w:type="spellStart"/>
-      <w:r>
-        <w:t>outlier</w:t>
-      </w:r>
-      <w:proofErr w:type="spellEnd"/>
-      <w:r>
-        <w:t xml:space="preserve"> para cada pessoa;</w:t>
+        <w:t xml:space="preserve">Acurácia </w:t>
+      </w:r>
+      <w:r>
+        <w:t>média para cada pessoa</w:t>
+      </w:r>
+      <w:r>
+        <w:t>;</w:t>
+      </w:r>
+    </w:p>
+    <w:p>
+      <w:pPr>
+        <w:pStyle w:val="PargrafodaLista"/>
+        <w:numPr>
+          <w:ilvl w:val="1"/>
+          <w:numId w:val="3"/>
+        </w:numPr>
+      </w:pPr>
+      <w:proofErr w:type="gramStart"/>
+      <w:r>
+        <w:t>f</w:t>
+      </w:r>
+      <w:proofErr w:type="gramEnd"/>
+      <w:r>
+        <w:t xml:space="preserve">1: </w:t>
+      </w:r>
+      <w:proofErr w:type="spellStart"/>
+      <w:r>
+        <w:t>Accuracy</w:t>
+      </w:r>
+      <w:proofErr w:type="spellEnd"/>
+      <w:r>
+        <w:t>: 0.</w:t>
+      </w:r>
+      <w:r>
+        <w:t>957</w:t>
+      </w:r>
+      <w:r>
+        <w:t xml:space="preserve">, </w:t>
+      </w:r>
+      <w:proofErr w:type="spellStart"/>
+      <w:r>
+        <w:t>Discarted</w:t>
+      </w:r>
+      <w:proofErr w:type="spellEnd"/>
+      <w:r>
+        <w:t>: 0.</w:t>
+      </w:r>
+      <w:r>
+        <w:t>461</w:t>
+      </w:r>
+      <w:r>
+        <w:t>;</w:t>
+      </w:r>
+    </w:p>
+    <w:p>
+      <w:pPr>
+        <w:pStyle w:val="PargrafodaLista"/>
+        <w:numPr>
+          <w:ilvl w:val="1"/>
+          <w:numId w:val="3"/>
+        </w:numPr>
+      </w:pPr>
+      <w:proofErr w:type="gramStart"/>
+      <w:r>
+        <w:t>m</w:t>
+      </w:r>
+      <w:proofErr w:type="gramEnd"/>
+      <w:r>
+        <w:t xml:space="preserve">1: </w:t>
+      </w:r>
+      <w:proofErr w:type="spellStart"/>
+      <w:r>
+        <w:t>Accuracy</w:t>
+      </w:r>
+      <w:proofErr w:type="spellEnd"/>
+      <w:r>
+        <w:t>: 0.</w:t>
+      </w:r>
+      <w:r>
+        <w:t xml:space="preserve"> </w:t>
+      </w:r>
+      <w:r>
+        <w:t xml:space="preserve">965, </w:t>
+      </w:r>
+      <w:proofErr w:type="spellStart"/>
+      <w:r>
+        <w:t>Discarted</w:t>
+      </w:r>
+      <w:proofErr w:type="spellEnd"/>
+      <w:r>
+        <w:t>: 0.484;</w:t>
+      </w:r>
+    </w:p>
+    <w:p>
+      <w:pPr>
+        <w:pStyle w:val="PargrafodaLista"/>
+        <w:numPr>
+          <w:ilvl w:val="1"/>
+          <w:numId w:val="3"/>
+        </w:numPr>
+      </w:pPr>
+      <w:proofErr w:type="gramStart"/>
+      <w:r>
+        <w:t>m</w:t>
+      </w:r>
+      <w:proofErr w:type="gramEnd"/>
+      <w:r>
+        <w:t xml:space="preserve">2: </w:t>
+      </w:r>
+      <w:proofErr w:type="spellStart"/>
+      <w:r>
+        <w:t>Accuracy</w:t>
+      </w:r>
+      <w:proofErr w:type="spellEnd"/>
+      <w:r>
+        <w:t xml:space="preserve">: 0.972, </w:t>
+      </w:r>
+      <w:proofErr w:type="spellStart"/>
+      <w:r>
+        <w:t>Discarted</w:t>
+      </w:r>
+      <w:proofErr w:type="spellEnd"/>
+      <w:r>
+        <w:t>: 0.471;</w:t>
       </w:r>
     </w:p>
     <w:p>
@@ -807,16 +1138,54 @@
         </w:numPr>
       </w:pPr>
       <w:r>
-        <w:t xml:space="preserve">Acurácia média na detecção de </w:t>
-      </w:r>
-      <w:proofErr w:type="spellStart"/>
-      <w:r>
-        <w:t>outlier</w:t>
-      </w:r>
-      <w:proofErr w:type="spellEnd"/>
-      <w:r>
-        <w:t xml:space="preserve"> para cada pessoa.</w:t>
-      </w:r>
+        <w:rPr>
+          <w:b/>
+          <w:u w:val="single"/>
+        </w:rPr>
+        <w:t>Acurácia média</w:t>
+      </w:r>
+      <w:r>
+        <w:rPr>
+          <w:b/>
+        </w:rPr>
+        <w:t>: 0.923</w:t>
+      </w:r>
+    </w:p>
+    <w:p>
+      <w:pPr>
+        <w:pStyle w:val="PargrafodaLista"/>
+        <w:numPr>
+          <w:ilvl w:val="0"/>
+          <w:numId w:val="3"/>
+        </w:numPr>
+      </w:pPr>
+      <w:r>
+        <w:rPr>
+          <w:b/>
+          <w:u w:val="single"/>
+        </w:rPr>
+        <w:t>Descarte Médio</w:t>
+      </w:r>
+      <w:r>
+        <w:rPr>
+          <w:b/>
+        </w:rPr>
+        <w:t>: 0,472</w:t>
+      </w:r>
+    </w:p>
+    <w:p>
+      <w:pPr>
+        <w:pStyle w:val="PargrafodaLista"/>
+        <w:ind w:left="1440"/>
+        <w:rPr>
+          <w:u w:val="single"/>
+        </w:rPr>
+      </w:pPr>
+    </w:p>
+    <w:p>
+      <w:pPr>
+        <w:pStyle w:val="PargrafodaLista"/>
+      </w:pPr>
     </w:p>
     <w:sectPr>
       <w:pgSz w:w="11906" w:h="16838"/>
@@ -959,7 +1328,7 @@
         <w:rFonts w:ascii="Symbol" w:hAnsi="Symbol" w:hint="default"/>
       </w:rPr>
     </w:lvl>
-    <w:lvl w:ilvl="1" w:tplc="04160003" w:tentative="1">
+    <w:lvl w:ilvl="1" w:tplc="04160003">
       <w:start w:val="1"/>
       <w:numFmt w:val="bullet"/>
       <w:lvlText w:val="o"/>

</xml_diff>